<commit_message>
Final Changes in report and structure
</commit_message>
<xml_diff>
--- a/Documents/CS513_DataCleaning_Project_Report.docx
+++ b/Documents/CS513_DataCleaning_Project_Report.docx
@@ -2,6 +2,8 @@
 <file path=word/document.xml><?xml version="1.0" encoding="utf-8"?>
 <w:document xmlns:wpc="http://schemas.microsoft.com/office/word/2010/wordprocessingCanvas" xmlns:cx="http://schemas.microsoft.com/office/drawing/2014/chartex" xmlns:cx1="http://schemas.microsoft.com/office/drawing/2015/9/8/chartex" xmlns:cx2="http://schemas.microsoft.com/office/drawing/2015/10/21/chartex" xmlns:cx3="http://schemas.microsoft.com/office/drawing/2016/5/9/chartex" xmlns:cx4="http://schemas.microsoft.com/office/drawing/2016/5/10/chartex" xmlns:cx5="http://schemas.microsoft.com/office/drawing/2016/5/11/chartex" xmlns:cx6="http://schemas.microsoft.com/office/drawing/2016/5/12/chartex" xmlns:cx7="http://schemas.microsoft.com/office/drawing/2016/5/13/chartex" xmlns:cx8="http://schemas.microsoft.com/office/drawing/2016/5/14/chartex" xmlns:mc="http://schemas.openxmlformats.org/markup-compatibility/2006" xmlns:aink="http://schemas.microsoft.com/office/drawing/2016/ink" xmlns:am3d="http://schemas.microsoft.com/office/drawing/2017/model3d" xmlns:o="urn:schemas-microsoft-com:office:office" xmlns:r="http://schemas.openxmlformats.org/officeDocument/2006/relationships" xmlns:m="http://schemas.openxmlformats.org/officeDocument/2006/math" xmlns:v="urn:schemas-microsoft-com:vml" xmlns:wp14="http://schemas.microsoft.com/office/word/2010/wordprocessingDrawing" xmlns:wp="http://schemas.openxmlformats.org/drawingml/2006/wordprocessingDrawing" xmlns:w10="urn:schemas-microsoft-com:office:word" xmlns:w="http://schemas.openxmlformats.org/wordprocessingml/2006/main" xmlns:w14="http://schemas.microsoft.com/office/word/2010/wordml" xmlns:w15="http://schemas.microsoft.com/office/word/2012/wordml" xmlns:w16cid="http://schemas.microsoft.com/office/word/2016/wordml/cid" xmlns:w16se="http://schemas.microsoft.com/office/word/2015/wordml/symex" xmlns:wpg="http://schemas.microsoft.com/office/word/2010/wordprocessingGroup" xmlns:wpi="http://schemas.microsoft.com/office/word/2010/wordprocessingInk" xmlns:wne="http://schemas.microsoft.com/office/word/2006/wordml" xmlns:wps="http://schemas.microsoft.com/office/word/2010/wordprocessingShape" mc:Ignorable="w14 w15 w16se w16cid wp14">
   <w:body>
+    <w:bookmarkStart w:id="0" w:name="_GoBack" w:displacedByCustomXml="next"/>
+    <w:bookmarkEnd w:id="0" w:displacedByCustomXml="next"/>
     <w:sdt>
       <w:sdtPr>
         <w:rPr>
@@ -520,7 +522,7 @@
                                           <w:sz w:val="26"/>
                                           <w:szCs w:val="26"/>
                                         </w:rPr>
-                                        <w:t xml:space="preserve"> (rbansal3@illinois.com)</w:t>
+                                        <w:t xml:space="preserve"> (rbansal3@illinois.edu)</w:t>
                                       </w:r>
                                     </w:p>
                                     <w:p>
@@ -544,7 +546,7 @@
                                           <w:sz w:val="26"/>
                                           <w:szCs w:val="26"/>
                                         </w:rPr>
-                                        <w:t xml:space="preserve"> (mainwal2@illinois.com)</w:t>
+                                        <w:t xml:space="preserve"> (mainwal2@illinois.edu)</w:t>
                                       </w:r>
                                     </w:p>
                                     <w:p>
@@ -952,7 +954,7 @@
                                     <w:sz w:val="26"/>
                                     <w:szCs w:val="26"/>
                                   </w:rPr>
-                                  <w:t xml:space="preserve"> (rbansal3@illinois.com)</w:t>
+                                  <w:t xml:space="preserve"> (rbansal3@illinois.edu)</w:t>
                                 </w:r>
                               </w:p>
                               <w:p>
@@ -976,7 +978,7 @@
                                     <w:sz w:val="26"/>
                                     <w:szCs w:val="26"/>
                                   </w:rPr>
-                                  <w:t xml:space="preserve"> (mainwal2@illinois.com)</w:t>
+                                  <w:t xml:space="preserve"> (mainwal2@illinois.edu)</w:t>
                                 </w:r>
                               </w:p>
                               <w:p>
@@ -3602,12 +3604,12 @@
         <w:pStyle w:val="Heading1"/>
         <w:spacing w:after="160"/>
       </w:pPr>
-      <w:bookmarkStart w:id="0" w:name="_Toc532132994"/>
+      <w:bookmarkStart w:id="1" w:name="_Toc532132994"/>
       <w:r>
         <w:lastRenderedPageBreak/>
         <w:t>Introduction</w:t>
       </w:r>
-      <w:bookmarkEnd w:id="0"/>
+      <w:bookmarkEnd w:id="1"/>
     </w:p>
     <w:p>
       <w:pPr>
@@ -3671,7 +3673,35 @@
           <w:rFonts w:cstheme="minorHAnsi"/>
           <w:szCs w:val="24"/>
         </w:rPr>
-        <w:t xml:space="preserve">captures purpose of the data cleaning, details of the step performed for data cleaning and the </w:t>
+        <w:t>captures purpose of the data cleaning, details of the step</w:t>
+      </w:r>
+      <w:r>
+        <w:rPr>
+          <w:rFonts w:cstheme="minorHAnsi"/>
+          <w:szCs w:val="24"/>
+        </w:rPr>
+        <w:t>s</w:t>
+      </w:r>
+      <w:r>
+        <w:rPr>
+          <w:rFonts w:cstheme="minorHAnsi"/>
+          <w:szCs w:val="24"/>
+        </w:rPr>
+        <w:t xml:space="preserve"> performed for data cleaning and </w:t>
+      </w:r>
+      <w:r>
+        <w:rPr>
+          <w:rFonts w:cstheme="minorHAnsi"/>
+          <w:szCs w:val="24"/>
+        </w:rPr>
+        <w:t>our</w:t>
+      </w:r>
+      <w:r>
+        <w:rPr>
+          <w:rFonts w:cstheme="minorHAnsi"/>
+          <w:szCs w:val="24"/>
+        </w:rPr>
+        <w:t xml:space="preserve"> </w:t>
       </w:r>
       <w:r>
         <w:rPr>
@@ -3762,14 +3792,84 @@
           <w:rFonts w:cstheme="minorHAnsi"/>
           <w:szCs w:val="24"/>
         </w:rPr>
-        <w:t xml:space="preserve">holds data about menus and dishes from 1840 to present. This is a crowdsourced dataset collected through the spreadsheets and APIs. Since the data crowdsourced and is collected via various means the data quality is very poor. The objective of this project is to </w:t>
-      </w:r>
-      <w:r>
-        <w:rPr>
-          <w:rFonts w:cstheme="minorHAnsi"/>
-          <w:szCs w:val="24"/>
-        </w:rPr>
-        <w:t>apply various data cleaning technique and analyze their effectiveness on such a large data set. After performing data cleaning, it is expected that data will be usable for various data analytics purpose</w:t>
+        <w:t xml:space="preserve">holds data about menus and dishes from 1840 to </w:t>
+      </w:r>
+      <w:r>
+        <w:rPr>
+          <w:rFonts w:cstheme="minorHAnsi"/>
+          <w:szCs w:val="24"/>
+        </w:rPr>
+        <w:t xml:space="preserve">the </w:t>
+      </w:r>
+      <w:r>
+        <w:rPr>
+          <w:rFonts w:cstheme="minorHAnsi"/>
+          <w:szCs w:val="24"/>
+        </w:rPr>
+        <w:t xml:space="preserve">present. This is a crowdsourced dataset collected through spreadsheets and APIs. Since the data </w:t>
+      </w:r>
+      <w:r>
+        <w:rPr>
+          <w:rFonts w:cstheme="minorHAnsi"/>
+          <w:szCs w:val="24"/>
+        </w:rPr>
+        <w:t xml:space="preserve">is </w:t>
+      </w:r>
+      <w:r>
+        <w:rPr>
+          <w:rFonts w:cstheme="minorHAnsi"/>
+          <w:szCs w:val="24"/>
+        </w:rPr>
+        <w:t>crowdsourced and collected via various means</w:t>
+      </w:r>
+      <w:r>
+        <w:rPr>
+          <w:rFonts w:cstheme="minorHAnsi"/>
+          <w:szCs w:val="24"/>
+        </w:rPr>
+        <w:t>,</w:t>
+      </w:r>
+      <w:r>
+        <w:rPr>
+          <w:rFonts w:cstheme="minorHAnsi"/>
+          <w:szCs w:val="24"/>
+        </w:rPr>
+        <w:t xml:space="preserve"> the data quality is very poor. The objective of this project is to </w:t>
+      </w:r>
+      <w:r>
+        <w:rPr>
+          <w:rFonts w:cstheme="minorHAnsi"/>
+          <w:szCs w:val="24"/>
+        </w:rPr>
+        <w:t>apply various data cleaning technique</w:t>
+      </w:r>
+      <w:r>
+        <w:rPr>
+          <w:rFonts w:cstheme="minorHAnsi"/>
+          <w:szCs w:val="24"/>
+        </w:rPr>
+        <w:t>s</w:t>
+      </w:r>
+      <w:r>
+        <w:rPr>
+          <w:rFonts w:cstheme="minorHAnsi"/>
+          <w:szCs w:val="24"/>
+        </w:rPr>
+        <w:t xml:space="preserve"> and analyze their effectiveness on such a large data set. After performing data cleaning, it is expected that </w:t>
+      </w:r>
+      <w:r>
+        <w:rPr>
+          <w:rFonts w:cstheme="minorHAnsi"/>
+          <w:szCs w:val="24"/>
+        </w:rPr>
+        <w:t xml:space="preserve">the </w:t>
+      </w:r>
+      <w:r>
+        <w:rPr>
+          <w:rFonts w:cstheme="minorHAnsi"/>
+          <w:szCs w:val="24"/>
+        </w:rPr>
+        <w:t>data will be usable for various data analytics purpose</w:t>
       </w:r>
       <w:r>
         <w:rPr>
@@ -3793,7 +3893,7 @@
         <w:pStyle w:val="Heading1"/>
         <w:spacing w:after="160"/>
       </w:pPr>
-      <w:bookmarkStart w:id="1" w:name="_Toc532132995"/>
+      <w:bookmarkStart w:id="2" w:name="_Toc532132995"/>
       <w:r>
         <w:t>I</w:t>
       </w:r>
@@ -3806,7 +3906,7 @@
       <w:r>
         <w:t>ssessment</w:t>
       </w:r>
-      <w:bookmarkEnd w:id="1"/>
+      <w:bookmarkEnd w:id="2"/>
     </w:p>
     <w:p>
       <w:pPr>
@@ -3940,7 +4040,21 @@
           <w:rFonts w:cstheme="minorHAnsi"/>
           <w:szCs w:val="24"/>
         </w:rPr>
-        <w:t xml:space="preserve"> along with </w:t>
+        <w:t xml:space="preserve"> along with</w:t>
+      </w:r>
+      <w:r>
+        <w:rPr>
+          <w:rFonts w:cstheme="minorHAnsi"/>
+          <w:szCs w:val="24"/>
+        </w:rPr>
+        <w:t xml:space="preserve"> its</w:t>
+      </w:r>
+      <w:r>
+        <w:rPr>
+          <w:rFonts w:cstheme="minorHAnsi"/>
+          <w:szCs w:val="24"/>
+        </w:rPr>
+        <w:t xml:space="preserve"> </w:t>
       </w:r>
       <w:r>
         <w:rPr>
@@ -3968,7 +4082,7 @@
           <w:rFonts w:cstheme="minorHAnsi"/>
           <w:szCs w:val="24"/>
         </w:rPr>
-        <w:t xml:space="preserve">. It also has some popularity related data where it informs when the dish was first appeared in a menu and when it was last appeared and in how many menus it was appeared. </w:t>
+        <w:t xml:space="preserve">. It also has some popularity related data where it informs when the dish first appeared in a menu and when it last appeared and in how many menus it appeared. </w:t>
       </w:r>
       <w:r>
         <w:rPr>
@@ -4229,7 +4343,21 @@
           <w:rFonts w:cstheme="minorHAnsi"/>
           <w:szCs w:val="24"/>
         </w:rPr>
-        <w:t xml:space="preserve"> details of menus. The details </w:t>
+        <w:t xml:space="preserve"> details </w:t>
+      </w:r>
+      <w:r>
+        <w:rPr>
+          <w:rFonts w:cstheme="minorHAnsi"/>
+          <w:szCs w:val="24"/>
+        </w:rPr>
+        <w:t>about the</w:t>
+      </w:r>
+      <w:r>
+        <w:rPr>
+          <w:rFonts w:cstheme="minorHAnsi"/>
+          <w:szCs w:val="24"/>
+        </w:rPr>
+        <w:t xml:space="preserve"> menus. The details </w:t>
       </w:r>
       <w:r>
         <w:rPr>
@@ -4743,7 +4871,21 @@
           <w:rFonts w:cstheme="minorHAnsi"/>
           <w:szCs w:val="24"/>
         </w:rPr>
-        <w:t xml:space="preserve">This file refers to menu file and provides details of menu page. It provides the image of the menu page, </w:t>
+        <w:t>This file refers to menu file and provides details of menu page</w:t>
+      </w:r>
+      <w:r>
+        <w:rPr>
+          <w:rFonts w:cstheme="minorHAnsi"/>
+          <w:szCs w:val="24"/>
+        </w:rPr>
+        <w:t>s</w:t>
+      </w:r>
+      <w:r>
+        <w:rPr>
+          <w:rFonts w:cstheme="minorHAnsi"/>
+          <w:szCs w:val="24"/>
+        </w:rPr>
+        <w:t xml:space="preserve">. It provides the image of the menu page, </w:t>
       </w:r>
       <w:r>
         <w:rPr>
@@ -5259,7 +5401,7 @@
           <w:szCs w:val="28"/>
         </w:rPr>
       </w:pPr>
-      <w:bookmarkStart w:id="2" w:name="_Toc532132996"/>
+      <w:bookmarkStart w:id="3" w:name="_Toc532132996"/>
       <w:r>
         <w:rPr>
           <w:rStyle w:val="Heading2Char"/>
@@ -5278,7 +5420,7 @@
         </w:rPr>
         <w:t>:</w:t>
       </w:r>
-      <w:bookmarkEnd w:id="2"/>
+      <w:bookmarkEnd w:id="3"/>
     </w:p>
     <w:p>
       <w:pPr>
@@ -5885,14 +6027,14 @@
                 <w:rFonts w:cstheme="minorHAnsi"/>
                 <w:szCs w:val="24"/>
               </w:rPr>
-              <w:t>_</w:t>
+              <w:t>-&gt; I</w:t>
             </w:r>
             <w:r>
               <w:rPr>
                 <w:rFonts w:cstheme="minorHAnsi"/>
                 <w:szCs w:val="24"/>
               </w:rPr>
-              <w:t>id</w:t>
+              <w:t>d</w:t>
             </w:r>
           </w:p>
           <w:p>
@@ -5924,28 +6066,14 @@
                 <w:rFonts w:cstheme="minorHAnsi"/>
                 <w:szCs w:val="24"/>
               </w:rPr>
-              <w:t>Menu</w:t>
+              <w:t>MenuPage -&gt; I</w:t>
             </w:r>
             <w:r>
               <w:rPr>
                 <w:rFonts w:cstheme="minorHAnsi"/>
                 <w:szCs w:val="24"/>
               </w:rPr>
-              <w:t>_</w:t>
-            </w:r>
-            <w:r>
-              <w:rPr>
-                <w:rFonts w:cstheme="minorHAnsi"/>
-                <w:szCs w:val="24"/>
-              </w:rPr>
-              <w:t>Page</w:t>
-            </w:r>
-            <w:r>
-              <w:rPr>
-                <w:rFonts w:cstheme="minorHAnsi"/>
-                <w:szCs w:val="24"/>
-              </w:rPr>
-              <w:t>_id</w:t>
+              <w:t>d</w:t>
             </w:r>
           </w:p>
           <w:p>
@@ -5962,14 +6090,14 @@
                 <w:rFonts w:cstheme="minorHAnsi"/>
                 <w:szCs w:val="24"/>
               </w:rPr>
-              <w:t>Dish</w:t>
+              <w:t xml:space="preserve">Dish-&gt; </w:t>
             </w:r>
             <w:r>
               <w:rPr>
                 <w:rFonts w:cstheme="minorHAnsi"/>
                 <w:szCs w:val="24"/>
               </w:rPr>
-              <w:t>_Id</w:t>
+              <w:t>Id</w:t>
             </w:r>
           </w:p>
         </w:tc>
@@ -6116,7 +6244,7 @@
           <w:rStyle w:val="Heading2Char"/>
         </w:rPr>
       </w:pPr>
-      <w:bookmarkStart w:id="3" w:name="_Toc532132997"/>
+      <w:bookmarkStart w:id="4" w:name="_Toc532132997"/>
       <w:r>
         <w:rPr>
           <w:rStyle w:val="Heading2Char"/>
@@ -6135,7 +6263,7 @@
         </w:rPr>
         <w:t>ssues</w:t>
       </w:r>
-      <w:bookmarkEnd w:id="3"/>
+      <w:bookmarkEnd w:id="4"/>
     </w:p>
     <w:p>
       <w:pPr>
@@ -6527,7 +6655,7 @@
         </w:rPr>
         <w:t xml:space="preserve"> </w:t>
       </w:r>
-      <w:bookmarkStart w:id="4" w:name="_Toc532132998"/>
+      <w:bookmarkStart w:id="5" w:name="_Toc532132998"/>
       <w:r>
         <w:rPr>
           <w:rStyle w:val="Heading2Char"/>
@@ -6570,7 +6698,7 @@
         </w:rPr>
         <w:t>ataset</w:t>
       </w:r>
-      <w:bookmarkEnd w:id="4"/>
+      <w:bookmarkEnd w:id="5"/>
     </w:p>
     <w:p>
       <w:pPr>
@@ -6605,7 +6733,7 @@
           <w:rFonts w:cstheme="minorHAnsi"/>
           <w:szCs w:val="24"/>
         </w:rPr>
-        <w:t xml:space="preserve"> many data quality issues</w:t>
+        <w:t xml:space="preserve"> many quality issues</w:t>
       </w:r>
       <w:r>
         <w:rPr>
@@ -6647,7 +6775,7 @@
           <w:rFonts w:cstheme="minorHAnsi"/>
           <w:szCs w:val="24"/>
         </w:rPr>
-        <w:t xml:space="preserve">Cleaned data could be used for various data analytics purpose. </w:t>
+        <w:t xml:space="preserve">Cleaned data could be used for data analytics purpose. </w:t>
       </w:r>
       <w:r>
         <w:rPr>
@@ -6694,7 +6822,14 @@
           <w:rFonts w:cstheme="minorHAnsi"/>
           <w:szCs w:val="24"/>
         </w:rPr>
-        <w:t>The dishes are contained in a Menu along with their price and other details.</w:t>
+        <w:t xml:space="preserve">What </w:t>
+      </w:r>
+      <w:r>
+        <w:rPr>
+          <w:rFonts w:cstheme="minorHAnsi"/>
+          <w:szCs w:val="24"/>
+        </w:rPr>
+        <w:t>dishes are contained in a Menu along with their price and other details.</w:t>
       </w:r>
     </w:p>
     <w:p>
@@ -6886,7 +7021,7 @@
           <w:rStyle w:val="Heading2Char"/>
         </w:rPr>
       </w:pPr>
-      <w:bookmarkStart w:id="5" w:name="_Toc532132999"/>
+      <w:bookmarkStart w:id="6" w:name="_Toc532132999"/>
       <w:r>
         <w:rPr>
           <w:rStyle w:val="Heading2Char"/>
@@ -6917,7 +7052,7 @@
         </w:rPr>
         <w:t>oals</w:t>
       </w:r>
-      <w:bookmarkEnd w:id="5"/>
+      <w:bookmarkEnd w:id="6"/>
     </w:p>
     <w:p>
       <w:pPr>
@@ -7045,7 +7180,21 @@
           <w:rFonts w:cstheme="minorHAnsi"/>
           <w:szCs w:val="24"/>
         </w:rPr>
-        <w:t xml:space="preserve"> we left those cases as it is. We only cleaned data when it has following issues:</w:t>
+        <w:t xml:space="preserve"> we left those cases as it is. We only cleaned data when it ha</w:t>
+      </w:r>
+      <w:r>
+        <w:rPr>
+          <w:rFonts w:cstheme="minorHAnsi"/>
+          <w:szCs w:val="24"/>
+        </w:rPr>
+        <w:t>d</w:t>
+      </w:r>
+      <w:r>
+        <w:rPr>
+          <w:rFonts w:cstheme="minorHAnsi"/>
+          <w:szCs w:val="24"/>
+        </w:rPr>
+        <w:t xml:space="preserve"> following issues:</w:t>
       </w:r>
     </w:p>
     <w:p>
@@ -7354,7 +7503,7 @@
         <w:pStyle w:val="Heading1"/>
         <w:spacing w:after="160"/>
       </w:pPr>
-      <w:bookmarkStart w:id="6" w:name="_Toc532133000"/>
+      <w:bookmarkStart w:id="7" w:name="_Toc532133000"/>
       <w:r>
         <w:t xml:space="preserve">Data </w:t>
       </w:r>
@@ -7370,14 +7519,14 @@
       <w:r>
         <w:t>rocess</w:t>
       </w:r>
-      <w:bookmarkEnd w:id="6"/>
+      <w:bookmarkEnd w:id="7"/>
     </w:p>
     <w:p>
       <w:pPr>
         <w:pStyle w:val="Heading2"/>
         <w:spacing w:before="160" w:after="160"/>
       </w:pPr>
-      <w:bookmarkStart w:id="7" w:name="_Toc532133001"/>
+      <w:bookmarkStart w:id="8" w:name="_Toc532133001"/>
       <w:r>
         <w:t xml:space="preserve">Step1: </w:t>
       </w:r>
@@ -7387,7 +7536,7 @@
       <w:r>
         <w:t xml:space="preserve"> Script</w:t>
       </w:r>
-      <w:bookmarkEnd w:id="7"/>
+      <w:bookmarkEnd w:id="8"/>
     </w:p>
     <w:p>
       <w:r>
@@ -7800,7 +7949,7 @@
           <w:szCs w:val="24"/>
         </w:rPr>
       </w:pPr>
-      <w:bookmarkStart w:id="8" w:name="_Toc532133002"/>
+      <w:bookmarkStart w:id="9" w:name="_Toc532133002"/>
       <w:r>
         <w:t>Step2</w:t>
       </w:r>
@@ -7810,21 +7959,49 @@
       <w:r>
         <w:t xml:space="preserve"> OpenRefine</w:t>
       </w:r>
-      <w:bookmarkEnd w:id="8"/>
-    </w:p>
-    <w:p>
-      <w:pPr>
-        <w:rPr>
-          <w:rFonts w:cstheme="minorHAnsi"/>
-          <w:szCs w:val="24"/>
-        </w:rPr>
-      </w:pPr>
-      <w:r>
-        <w:rPr>
-          <w:rFonts w:cstheme="minorHAnsi"/>
-          <w:szCs w:val="24"/>
-        </w:rPr>
-        <w:t xml:space="preserve">We used open refine to further clean the data. Menu, MenuItem and Dish file was cleaned using OpenRefine. </w:t>
+      <w:bookmarkEnd w:id="9"/>
+    </w:p>
+    <w:p>
+      <w:pPr>
+        <w:rPr>
+          <w:rFonts w:cstheme="minorHAnsi"/>
+          <w:szCs w:val="24"/>
+        </w:rPr>
+      </w:pPr>
+      <w:r>
+        <w:rPr>
+          <w:rFonts w:cstheme="minorHAnsi"/>
+          <w:szCs w:val="24"/>
+        </w:rPr>
+        <w:t xml:space="preserve">We used </w:t>
+      </w:r>
+      <w:r>
+        <w:rPr>
+          <w:rFonts w:cstheme="minorHAnsi"/>
+          <w:szCs w:val="24"/>
+        </w:rPr>
+        <w:t>O</w:t>
+      </w:r>
+      <w:r>
+        <w:rPr>
+          <w:rFonts w:cstheme="minorHAnsi"/>
+          <w:szCs w:val="24"/>
+        </w:rPr>
+        <w:t>pen</w:t>
+      </w:r>
+      <w:r>
+        <w:rPr>
+          <w:rFonts w:cstheme="minorHAnsi"/>
+          <w:szCs w:val="24"/>
+        </w:rPr>
+        <w:t>R</w:t>
+      </w:r>
+      <w:r>
+        <w:rPr>
+          <w:rFonts w:cstheme="minorHAnsi"/>
+          <w:szCs w:val="24"/>
+        </w:rPr>
+        <w:t xml:space="preserve">efine to further clean the data. Menu, MenuItem and Dish file was cleaned using OpenRefine. </w:t>
       </w:r>
       <w:r>
         <w:rPr>
@@ -7996,14 +8173,42 @@
           <w:rFonts w:cstheme="minorHAnsi"/>
           <w:szCs w:val="24"/>
         </w:rPr>
-        <w:t xml:space="preserve">Not all the method returned good candidates and sometimes method did not return any candidate. We picked and choose only good cluster to perform data cleaning while ignore the other clusters.  </w:t>
-      </w:r>
-      <w:r>
-        <w:rPr>
-          <w:rFonts w:cstheme="minorHAnsi"/>
-          <w:szCs w:val="24"/>
-        </w:rPr>
-        <w:t>Here is the list of detailed steps performed on each of the file:</w:t>
+        <w:t xml:space="preserve">Not all the method returned good candidates and sometimes </w:t>
+      </w:r>
+      <w:r>
+        <w:rPr>
+          <w:rFonts w:cstheme="minorHAnsi"/>
+          <w:szCs w:val="24"/>
+        </w:rPr>
+        <w:t xml:space="preserve">the </w:t>
+      </w:r>
+      <w:r>
+        <w:rPr>
+          <w:rFonts w:cstheme="minorHAnsi"/>
+          <w:szCs w:val="24"/>
+        </w:rPr>
+        <w:t xml:space="preserve">method did not return any candidate. We picked and chose only good cluster to perform data cleaning while ignore the other clusters.  </w:t>
+      </w:r>
+      <w:r>
+        <w:rPr>
+          <w:rFonts w:cstheme="minorHAnsi"/>
+          <w:szCs w:val="24"/>
+        </w:rPr>
+        <w:t>Here is the list of detailed steps performed on each of the file</w:t>
+      </w:r>
+      <w:r>
+        <w:rPr>
+          <w:rFonts w:cstheme="minorHAnsi"/>
+          <w:szCs w:val="24"/>
+        </w:rPr>
+        <w:t>s</w:t>
+      </w:r>
+      <w:r>
+        <w:rPr>
+          <w:rFonts w:cstheme="minorHAnsi"/>
+          <w:szCs w:val="24"/>
+        </w:rPr>
+        <w:t>:</w:t>
       </w:r>
       <w:r>
         <w:rPr>
@@ -8020,7 +8225,7 @@
           <w:rStyle w:val="Heading2Char"/>
         </w:rPr>
       </w:pPr>
-      <w:bookmarkStart w:id="9" w:name="_Toc532133003"/>
+      <w:bookmarkStart w:id="10" w:name="_Toc532133003"/>
       <w:r>
         <w:rPr>
           <w:rStyle w:val="Heading2Char"/>
@@ -8033,7 +8238,7 @@
         </w:rPr>
         <w:t>Menu.csv</w:t>
       </w:r>
-      <w:bookmarkEnd w:id="9"/>
+      <w:bookmarkEnd w:id="10"/>
     </w:p>
     <w:p>
       <w:pPr>
@@ -10390,7 +10595,7 @@
           <w:rStyle w:val="Heading2Char"/>
         </w:rPr>
       </w:pPr>
-      <w:bookmarkStart w:id="10" w:name="_Toc532133004"/>
+      <w:bookmarkStart w:id="11" w:name="_Toc532133004"/>
       <w:r>
         <w:rPr>
           <w:rStyle w:val="Heading2Char"/>
@@ -10403,7 +10608,7 @@
         </w:rPr>
         <w:t>Dish.csv</w:t>
       </w:r>
-      <w:bookmarkEnd w:id="10"/>
+      <w:bookmarkEnd w:id="11"/>
     </w:p>
     <w:p>
       <w:pPr>
@@ -10851,7 +11056,7 @@
           <w:rStyle w:val="Heading2Char"/>
         </w:rPr>
       </w:pPr>
-      <w:bookmarkStart w:id="11" w:name="_Toc532133005"/>
+      <w:bookmarkStart w:id="12" w:name="_Toc532133005"/>
       <w:r>
         <w:rPr>
           <w:rStyle w:val="Heading2Char"/>
@@ -10871,7 +11076,7 @@
         </w:rPr>
         <w:t>.csv</w:t>
       </w:r>
-      <w:bookmarkEnd w:id="11"/>
+      <w:bookmarkEnd w:id="12"/>
     </w:p>
     <w:p>
       <w:pPr>
@@ -11102,7 +11307,7 @@
           <w:rStyle w:val="Heading2Char"/>
         </w:rPr>
       </w:pPr>
-      <w:bookmarkStart w:id="12" w:name="_Toc532133006"/>
+      <w:bookmarkStart w:id="13" w:name="_Toc532133006"/>
       <w:r>
         <w:rPr>
           <w:rStyle w:val="Heading2Char"/>
@@ -11121,7 +11326,7 @@
         </w:rPr>
         <w:t>v</w:t>
       </w:r>
-      <w:bookmarkEnd w:id="12"/>
+      <w:bookmarkEnd w:id="13"/>
     </w:p>
     <w:p>
       <w:pPr>
@@ -11145,7 +11350,31 @@
         <w:rPr>
           <w:rFonts w:cstheme="minorHAnsi"/>
         </w:rPr>
-        <w:t xml:space="preserve"> were performed for this csv in open refine.</w:t>
+        <w:t xml:space="preserve"> were performed for this csv in </w:t>
+      </w:r>
+      <w:r>
+        <w:rPr>
+          <w:rFonts w:cstheme="minorHAnsi"/>
+        </w:rPr>
+        <w:t>O</w:t>
+      </w:r>
+      <w:r>
+        <w:rPr>
+          <w:rFonts w:cstheme="minorHAnsi"/>
+        </w:rPr>
+        <w:t>pen</w:t>
+      </w:r>
+      <w:r>
+        <w:rPr>
+          <w:rFonts w:cstheme="minorHAnsi"/>
+        </w:rPr>
+        <w:t>R</w:t>
+      </w:r>
+      <w:r>
+        <w:rPr>
+          <w:rFonts w:cstheme="minorHAnsi"/>
+        </w:rPr>
+        <w:t>efine.</w:t>
       </w:r>
     </w:p>
     <w:p>
@@ -11159,7 +11388,7 @@
       <w:pPr>
         <w:pStyle w:val="Heading2"/>
       </w:pPr>
-      <w:bookmarkStart w:id="13" w:name="_Toc532133007"/>
+      <w:bookmarkStart w:id="14" w:name="_Toc532133007"/>
       <w:r>
         <w:t>Step 3: Integrity Checks using SQLite database</w:t>
       </w:r>
@@ -11172,7 +11401,7 @@
       <w:r>
         <w:t>onstraints</w:t>
       </w:r>
-      <w:bookmarkEnd w:id="13"/>
+      <w:bookmarkEnd w:id="14"/>
     </w:p>
     <w:p>
       <w:pPr>
@@ -11188,11 +11417,11 @@
       <w:pPr>
         <w:pStyle w:val="Heading3"/>
       </w:pPr>
-      <w:bookmarkStart w:id="14" w:name="_Toc532133008"/>
+      <w:bookmarkStart w:id="15" w:name="_Toc532133008"/>
       <w:r>
         <w:t>Database Model</w:t>
       </w:r>
-      <w:bookmarkEnd w:id="14"/>
+      <w:bookmarkEnd w:id="15"/>
     </w:p>
     <w:p>
       <w:pPr>
@@ -11360,7 +11589,21 @@
           <w:rFonts w:cstheme="minorHAnsi"/>
           <w:szCs w:val="24"/>
         </w:rPr>
-        <w:t xml:space="preserve"> Here is the ER diagram for our DB model:</w:t>
+        <w:t xml:space="preserve"> Here is the ER diagram </w:t>
+      </w:r>
+      <w:r>
+        <w:rPr>
+          <w:rFonts w:cstheme="minorHAnsi"/>
+          <w:szCs w:val="24"/>
+        </w:rPr>
+        <w:t>of</w:t>
+      </w:r>
+      <w:r>
+        <w:rPr>
+          <w:rFonts w:cstheme="minorHAnsi"/>
+          <w:szCs w:val="24"/>
+        </w:rPr>
+        <w:t xml:space="preserve"> our DB model:</w:t>
       </w:r>
     </w:p>
     <w:p>
@@ -11440,11 +11683,11 @@
       <w:pPr>
         <w:pStyle w:val="Heading3"/>
       </w:pPr>
-      <w:bookmarkStart w:id="15" w:name="_Toc532133009"/>
+      <w:bookmarkStart w:id="16" w:name="_Toc532133009"/>
       <w:r>
         <w:t>Tables Creation and Data Import</w:t>
       </w:r>
-      <w:bookmarkEnd w:id="15"/>
+      <w:bookmarkEnd w:id="16"/>
     </w:p>
     <w:p>
       <w:pPr>
@@ -11659,6 +11902,13 @@
           <w:szCs w:val="24"/>
         </w:rPr>
         <w:t>Screenshot</w:t>
+      </w:r>
+      <w:r>
+        <w:rPr>
+          <w:rFonts w:cstheme="minorHAnsi"/>
+          <w:szCs w:val="24"/>
+        </w:rPr>
+        <w:t xml:space="preserve"> (for data import)</w:t>
       </w:r>
     </w:p>
     <w:p>
@@ -11750,11 +12000,11 @@
       <w:pPr>
         <w:pStyle w:val="Heading3"/>
       </w:pPr>
-      <w:bookmarkStart w:id="16" w:name="_Toc532133010"/>
+      <w:bookmarkStart w:id="17" w:name="_Toc532133010"/>
       <w:r>
         <w:t>Integrity Constraints check</w:t>
       </w:r>
-      <w:bookmarkEnd w:id="16"/>
+      <w:bookmarkEnd w:id="17"/>
     </w:p>
     <w:p>
       <w:pPr>
@@ -12197,7 +12447,7 @@
           <w:rFonts w:cstheme="minorHAnsi"/>
           <w:szCs w:val="24"/>
         </w:rPr>
-        <w:t>integrity violations as well but for these cases we did not performed any corrective action. Corrective action is often context dependent and  can be different for different use cases. Thus</w:t>
+        <w:t>integrity violations as well but for these cases we did not perform any corrective action. Corrective action is often context dependent and  can be different for different use cases. Thus</w:t>
       </w:r>
       <w:r>
         <w:rPr>
@@ -12262,8 +12512,6 @@
         </w:rPr>
         <w:t>are</w:t>
       </w:r>
-      <w:bookmarkStart w:id="17" w:name="_GoBack"/>
-      <w:bookmarkEnd w:id="17"/>
       <w:r>
         <w:rPr>
           <w:rFonts w:cstheme="minorHAnsi"/>
@@ -13091,10 +13339,10 @@
         </w:rPr>
         <w:lastRenderedPageBreak/>
         <w:drawing>
-          <wp:inline distT="0" distB="0" distL="0" distR="0" wp14:anchorId="439F4CF6" wp14:editId="5158596D">
-            <wp:extent cx="6172200" cy="6845300"/>
-            <wp:effectExtent l="0" t="0" r="0" b="0"/>
-            <wp:docPr id="11" name="Picture 11"/>
+          <wp:inline distT="0" distB="0" distL="0" distR="0" wp14:anchorId="6C128668" wp14:editId="2593F57B">
+            <wp:extent cx="5943600" cy="7213600"/>
+            <wp:effectExtent l="0" t="0" r="0" b="6350"/>
+            <wp:docPr id="20" name="Picture 20"/>
             <wp:cNvGraphicFramePr>
               <a:graphicFrameLocks xmlns:a="http://schemas.openxmlformats.org/drawingml/2006/main" noChangeAspect="1"/>
             </wp:cNvGraphicFramePr>
@@ -13108,7 +13356,7 @@
                     </pic:cNvPicPr>
                   </pic:nvPicPr>
                   <pic:blipFill>
-                    <a:blip r:embed="rId24">
+                    <a:blip r:embed="rId24" cstate="print">
                       <a:extLst>
                         <a:ext uri="{28A0092B-C50C-407E-A947-70E740481C1C}">
                           <a14:useLocalDpi xmlns:a14="http://schemas.microsoft.com/office/drawing/2010/main" val="0"/>
@@ -13123,7 +13371,7 @@
                   <pic:spPr bwMode="auto">
                     <a:xfrm>
                       <a:off x="0" y="0"/>
-                      <a:ext cx="6172200" cy="6845300"/>
+                      <a:ext cx="5943600" cy="7213600"/>
                     </a:xfrm>
                     <a:prstGeom prst="rect">
                       <a:avLst/>
@@ -13148,18 +13396,34 @@
       </w:pPr>
       <w:bookmarkStart w:id="24" w:name="_Toc532133017"/>
       <w:r>
+        <w:lastRenderedPageBreak/>
         <w:t>SQLite Detailed Workflow</w:t>
       </w:r>
       <w:bookmarkEnd w:id="24"/>
     </w:p>
     <w:p>
       <w:r>
-        <w:t>The input here are the data files</w:t>
+        <w:t xml:space="preserve">The input here </w:t>
+      </w:r>
+      <w:r>
+        <w:t>is</w:t>
+      </w:r>
+      <w:r>
+        <w:t xml:space="preserve"> the </w:t>
+      </w:r>
+      <w:r>
+        <w:t xml:space="preserve">MenuPage file and other </w:t>
+      </w:r>
+      <w:r>
+        <w:t>data files</w:t>
       </w:r>
       <w:r>
         <w:t xml:space="preserve"> cleaned via OpenRefine</w:t>
       </w:r>
       <w:r>
+        <w:t xml:space="preserve"> and Python</w:t>
+      </w:r>
+      <w:r>
         <w:t xml:space="preserve"> and the output are the 4 tables with clean data after all the </w:t>
       </w:r>
       <w:r>
@@ -13174,7 +13438,6 @@
         <w:rPr>
           <w:noProof/>
         </w:rPr>
-        <w:lastRenderedPageBreak/>
         <w:drawing>
           <wp:inline distT="0" distB="0" distL="0" distR="0" wp14:anchorId="456B7F31" wp14:editId="47FB5769">
             <wp:extent cx="6717006" cy="4673600"/>
@@ -13226,7 +13489,6 @@
       </w:r>
     </w:p>
     <w:p/>
-    <w:p/>
     <w:p>
       <w:pPr>
         <w:pStyle w:val="Heading1"/>
@@ -13255,7 +13517,16 @@
         <w:t xml:space="preserve">Here </w:t>
       </w:r>
       <w:r>
-        <w:t xml:space="preserve">is the detailed of </w:t>
+        <w:t>are</w:t>
+      </w:r>
+      <w:r>
+        <w:t xml:space="preserve"> the detail</w:t>
+      </w:r>
+      <w:r>
+        <w:t>s</w:t>
+      </w:r>
+      <w:r>
+        <w:t xml:space="preserve"> of </w:t>
       </w:r>
       <w:r>
         <w:t xml:space="preserve">the </w:t>
@@ -13407,7 +13678,13 @@
         <w:t>a</w:t>
       </w:r>
       <w:r>
-        <w:t xml:space="preserve">shed potatoes are the most popular dish for breakfast since 2008 which seems reasonable. </w:t>
+        <w:t>shed potatoes are the most popular dish</w:t>
+      </w:r>
+      <w:r>
+        <w:t>es</w:t>
+      </w:r>
+      <w:r>
+        <w:t xml:space="preserve"> for breakfast since 2008 which seems reasonable. </w:t>
       </w:r>
     </w:p>
     <w:p>
@@ -13683,7 +13960,25 @@
         <w:t>challenges</w:t>
       </w:r>
       <w:r>
-        <w:t xml:space="preserve"> we faced was ambiguity in data. </w:t>
+        <w:t xml:space="preserve"> </w:t>
+      </w:r>
+      <w:r>
+        <w:t xml:space="preserve">that </w:t>
+      </w:r>
+      <w:r>
+        <w:t xml:space="preserve">we faced was </w:t>
+      </w:r>
+      <w:r>
+        <w:t xml:space="preserve">the </w:t>
+      </w:r>
+      <w:r>
+        <w:t xml:space="preserve">ambiguity in </w:t>
+      </w:r>
+      <w:r>
+        <w:t xml:space="preserve">the </w:t>
+      </w:r>
+      <w:r>
+        <w:t xml:space="preserve">data. </w:t>
       </w:r>
       <w:r>
         <w:rPr>
@@ -13697,14 +13992,56 @@
           <w:rFonts w:cstheme="minorHAnsi"/>
           <w:szCs w:val="24"/>
         </w:rPr>
-        <w:t xml:space="preserve">for us </w:t>
-      </w:r>
-      <w:r>
-        <w:rPr>
-          <w:rFonts w:cstheme="minorHAnsi"/>
-          <w:szCs w:val="24"/>
-        </w:rPr>
-        <w:t>to make assumption. For example, if we found an item as omelette 1 and omelette 2 then we did not try to merge it to “omelette”. The reason behind that was that these two could be a variant of omelette with different ingredient and sometime different size of servings.  Assuming them to represent one dish could hamper the data integrity. Thus, there was a tradeoff between ambiguity and integrity. So, we left those cases as it is</w:t>
+        <w:t xml:space="preserve">us </w:t>
+      </w:r>
+      <w:r>
+        <w:rPr>
+          <w:rFonts w:cstheme="minorHAnsi"/>
+          <w:szCs w:val="24"/>
+        </w:rPr>
+        <w:t>to make assumption</w:t>
+      </w:r>
+      <w:r>
+        <w:rPr>
+          <w:rFonts w:cstheme="minorHAnsi"/>
+          <w:szCs w:val="24"/>
+        </w:rPr>
+        <w:t>s</w:t>
+      </w:r>
+      <w:r>
+        <w:rPr>
+          <w:rFonts w:cstheme="minorHAnsi"/>
+          <w:szCs w:val="24"/>
+        </w:rPr>
+        <w:t xml:space="preserve">. For example, if we found an item as omelette 1 and omelette 2 then we did not try to merge it to “omelette”. The reason behind </w:t>
+      </w:r>
+      <w:r>
+        <w:rPr>
+          <w:rFonts w:cstheme="minorHAnsi"/>
+          <w:szCs w:val="24"/>
+        </w:rPr>
+        <w:t xml:space="preserve">it </w:t>
+      </w:r>
+      <w:r>
+        <w:rPr>
+          <w:rFonts w:cstheme="minorHAnsi"/>
+          <w:szCs w:val="24"/>
+        </w:rPr>
+        <w:t xml:space="preserve"> was that these two could be a variant of omelette with different ingredient and sometime</w:t>
+      </w:r>
+      <w:r>
+        <w:rPr>
+          <w:rFonts w:cstheme="minorHAnsi"/>
+          <w:szCs w:val="24"/>
+        </w:rPr>
+        <w:t>s</w:t>
+      </w:r>
+      <w:r>
+        <w:rPr>
+          <w:rFonts w:cstheme="minorHAnsi"/>
+          <w:szCs w:val="24"/>
+        </w:rPr>
+        <w:t xml:space="preserve"> different size of servings.  Assuming them to represent one dish could hamper the data integrity. Thus, there was a tradeoff between ambiguity and integrity. So, we left those cases as it is</w:t>
       </w:r>
     </w:p>
     <w:p>
@@ -13723,7 +14060,13 @@
     </w:p>
     <w:p>
       <w:r>
-        <w:t xml:space="preserve">Open refine was not able to load large dataset such as dish.csv. We had to change following configurations in refine.ini </w:t>
+        <w:t>Open refine was not able to load large dataset</w:t>
+      </w:r>
+      <w:r>
+        <w:t>s</w:t>
+      </w:r>
+      <w:r>
+        <w:t xml:space="preserve"> such as dish.csv. We had to change following configurations in refine.ini </w:t>
       </w:r>
     </w:p>
     <w:p>
@@ -13756,7 +14099,13 @@
         <w:t xml:space="preserve">create the facet. We also found that it is </w:t>
       </w:r>
       <w:r>
-        <w:t xml:space="preserve">more time efficient </w:t>
+        <w:t>more time</w:t>
+      </w:r>
+      <w:r>
+        <w:t>-</w:t>
+      </w:r>
+      <w:r>
+        <w:t xml:space="preserve">efficient </w:t>
       </w:r>
       <w:r>
         <w:t>to apply clustering directly instead of first creating facet and then applying the clustering</w:t>
@@ -13858,7 +14207,13 @@
     </w:p>
     <w:p>
       <w:r>
-        <w:t xml:space="preserve">We also compared some other fields in dish and menu files. The comparison can be accessed </w:t>
+        <w:t xml:space="preserve">We also compared some other fields in </w:t>
+      </w:r>
+      <w:r>
+        <w:t xml:space="preserve">the </w:t>
+      </w:r>
+      <w:r>
+        <w:t xml:space="preserve">dish and menu files. The comparison can be accessed </w:t>
       </w:r>
       <w:hyperlink r:id="rId31" w:anchor="!/vizhome/DishandMenuComparision/DishMenuComparision" w:history="1">
         <w:r>
@@ -19844,7 +20199,7 @@
 </file>
 
 <file path=customXml/itemProps1.xml><?xml version="1.0" encoding="utf-8"?>
-<ds:datastoreItem xmlns:ds="http://schemas.openxmlformats.org/officeDocument/2006/customXml" ds:itemID="{7DAD2A2D-8187-4017-9379-C2D94922EC06}">
+<ds:datastoreItem xmlns:ds="http://schemas.openxmlformats.org/officeDocument/2006/customXml" ds:itemID="{6C437147-5CC6-41AE-AADD-21AB4D60C6B6}">
   <ds:schemaRefs>
     <ds:schemaRef ds:uri="http://schemas.openxmlformats.org/officeDocument/2006/bibliography"/>
   </ds:schemaRefs>

</xml_diff>